<commit_message>
feat : - add crud admin branch office - add loan signing mechanism - add crud user branch office - add crud permit documents - add additional field to asset - add return assets mechanism
</commit_message>
<xml_diff>
--- a/public/template_inbound.docx
+++ b/public/template_inbound.docx
@@ -216,47 +216,17 @@
                 <w:rFonts w:ascii="Times New Roman" w:hAnsi="Times New Roman" w:cs="Times New Roman"/>
               </w:rPr>
             </w:pPr>
-            <w:proofErr w:type="spellStart"/>
-            <w:proofErr w:type="gramStart"/>
             <w:r>
               <w:rPr>
                 <w:rFonts w:ascii="Times New Roman" w:hAnsi="Times New Roman" w:cs="Times New Roman"/>
               </w:rPr>
-              <w:t>Nomor</w:t>
-            </w:r>
-            <w:proofErr w:type="spellEnd"/>
-            <w:r>
-              <w:rPr>
-                <w:rFonts w:ascii="Times New Roman" w:hAnsi="Times New Roman" w:cs="Times New Roman"/>
-              </w:rPr>
-              <w:t xml:space="preserve"> :</w:t>
-            </w:r>
-            <w:proofErr w:type="gramEnd"/>
-            <w:r>
-              <w:rPr>
-                <w:rFonts w:ascii="Times New Roman" w:hAnsi="Times New Roman" w:cs="Times New Roman"/>
-              </w:rPr>
-              <w:t xml:space="preserve"> </w:t>
+              <w:t xml:space="preserve">Nomor : </w:t>
             </w:r>
             <w:r>
               <w:rPr>
                 <w:rFonts w:ascii="Times New Roman" w:hAnsi="Times New Roman" w:cs="Times New Roman"/>
               </w:rPr>
-              <w:t>${</w:t>
-            </w:r>
-            <w:proofErr w:type="spellStart"/>
-            <w:r>
-              <w:rPr>
-                <w:rFonts w:ascii="Times New Roman" w:hAnsi="Times New Roman" w:cs="Times New Roman"/>
-              </w:rPr>
-              <w:t>inbound_number</w:t>
-            </w:r>
-            <w:proofErr w:type="spellEnd"/>
-            <w:r>
-              <w:rPr>
-                <w:rFonts w:ascii="Times New Roman" w:hAnsi="Times New Roman" w:cs="Times New Roman"/>
-              </w:rPr>
-              <w:t>}</w:t>
+              <w:t>${inbound_number}</w:t>
             </w:r>
           </w:p>
           <w:p>
@@ -266,47 +236,17 @@
                 <w:rFonts w:ascii="Times New Roman" w:hAnsi="Times New Roman" w:cs="Times New Roman"/>
               </w:rPr>
             </w:pPr>
-            <w:proofErr w:type="spellStart"/>
-            <w:proofErr w:type="gramStart"/>
             <w:r>
               <w:rPr>
                 <w:rFonts w:ascii="Times New Roman" w:hAnsi="Times New Roman" w:cs="Times New Roman"/>
               </w:rPr>
-              <w:t>Tanggal</w:t>
-            </w:r>
-            <w:proofErr w:type="spellEnd"/>
-            <w:r>
-              <w:rPr>
-                <w:rFonts w:ascii="Times New Roman" w:hAnsi="Times New Roman" w:cs="Times New Roman"/>
-              </w:rPr>
-              <w:t xml:space="preserve"> :</w:t>
-            </w:r>
-            <w:proofErr w:type="gramEnd"/>
-            <w:r>
-              <w:rPr>
-                <w:rFonts w:ascii="Times New Roman" w:hAnsi="Times New Roman" w:cs="Times New Roman"/>
-              </w:rPr>
-              <w:t xml:space="preserve"> </w:t>
+              <w:t xml:space="preserve">Tanggal : </w:t>
             </w:r>
             <w:r>
               <w:rPr>
                 <w:rFonts w:ascii="Times New Roman" w:hAnsi="Times New Roman" w:cs="Times New Roman"/>
               </w:rPr>
-              <w:t>${</w:t>
-            </w:r>
-            <w:proofErr w:type="spellStart"/>
-            <w:r>
-              <w:rPr>
-                <w:rFonts w:ascii="Times New Roman" w:hAnsi="Times New Roman" w:cs="Times New Roman"/>
-              </w:rPr>
-              <w:t>created_at</w:t>
-            </w:r>
-            <w:proofErr w:type="spellEnd"/>
-            <w:r>
-              <w:rPr>
-                <w:rFonts w:ascii="Times New Roman" w:hAnsi="Times New Roman" w:cs="Times New Roman"/>
-              </w:rPr>
-              <w:t>}</w:t>
+              <w:t>${created_at}</w:t>
             </w:r>
           </w:p>
           <w:p>
@@ -347,28 +287,12 @@
                       <w:rFonts w:ascii="Times New Roman" w:hAnsi="Times New Roman" w:cs="Times New Roman"/>
                     </w:rPr>
                   </w:pPr>
-                  <w:proofErr w:type="spellStart"/>
-                  <w:r>
-                    <w:rPr>
-                      <w:rFonts w:ascii="Times New Roman" w:hAnsi="Times New Roman" w:cs="Times New Roman"/>
-                    </w:rPr>
-                    <w:t>Diterima</w:t>
-                  </w:r>
-                  <w:proofErr w:type="spellEnd"/>
-                  <w:r>
-                    <w:rPr>
-                      <w:rFonts w:ascii="Times New Roman" w:hAnsi="Times New Roman" w:cs="Times New Roman"/>
-                    </w:rPr>
-                    <w:t xml:space="preserve"> </w:t>
-                  </w:r>
-                  <w:proofErr w:type="spellStart"/>
-                  <w:r>
-                    <w:rPr>
-                      <w:rFonts w:ascii="Times New Roman" w:hAnsi="Times New Roman" w:cs="Times New Roman"/>
-                    </w:rPr>
-                    <w:t>dari</w:t>
-                  </w:r>
-                  <w:proofErr w:type="spellEnd"/>
+                  <w:r>
+                    <w:rPr>
+                      <w:rFonts w:ascii="Times New Roman" w:hAnsi="Times New Roman" w:cs="Times New Roman"/>
+                    </w:rPr>
+                    <w:t>Diterima dari</w:t>
+                  </w:r>
                 </w:p>
               </w:tc>
               <w:tc>
@@ -403,21 +327,7 @@
                     <w:rPr>
                       <w:rFonts w:ascii="Times New Roman" w:hAnsi="Times New Roman" w:cs="Times New Roman"/>
                     </w:rPr>
-                    <w:t>${</w:t>
-                  </w:r>
-                  <w:proofErr w:type="spellStart"/>
-                  <w:r>
-                    <w:rPr>
-                      <w:rFonts w:ascii="Times New Roman" w:hAnsi="Times New Roman" w:cs="Times New Roman"/>
-                    </w:rPr>
-                    <w:t>received_from</w:t>
-                  </w:r>
-                  <w:proofErr w:type="spellEnd"/>
-                  <w:r>
-                    <w:rPr>
-                      <w:rFonts w:ascii="Times New Roman" w:hAnsi="Times New Roman" w:cs="Times New Roman"/>
-                    </w:rPr>
-                    <w:t>}</w:t>
+                    <w:t>${received_from}</w:t>
                   </w:r>
                 </w:p>
               </w:tc>
@@ -437,30 +347,8 @@
                     <w:rPr>
                       <w:rFonts w:ascii="Times New Roman" w:hAnsi="Times New Roman" w:cs="Times New Roman"/>
                     </w:rPr>
-                    <w:t>No/</w:t>
-                  </w:r>
-                  <w:proofErr w:type="spellStart"/>
-                  <w:r>
-                    <w:rPr>
-                      <w:rFonts w:ascii="Times New Roman" w:hAnsi="Times New Roman" w:cs="Times New Roman"/>
-                    </w:rPr>
-                    <w:t>Tgl</w:t>
-                  </w:r>
-                  <w:proofErr w:type="spellEnd"/>
-                  <w:r>
-                    <w:rPr>
-                      <w:rFonts w:ascii="Times New Roman" w:hAnsi="Times New Roman" w:cs="Times New Roman"/>
-                    </w:rPr>
-                    <w:t xml:space="preserve">. Surat </w:t>
-                  </w:r>
-                  <w:proofErr w:type="spellStart"/>
-                  <w:r>
-                    <w:rPr>
-                      <w:rFonts w:ascii="Times New Roman" w:hAnsi="Times New Roman" w:cs="Times New Roman"/>
-                    </w:rPr>
-                    <w:t>Pesanan</w:t>
-                  </w:r>
-                  <w:proofErr w:type="spellEnd"/>
+                    <w:t>No/Tgl. Surat Pesanan</w:t>
+                  </w:r>
                 </w:p>
               </w:tc>
               <w:tc>
@@ -495,21 +383,7 @@
                     <w:rPr>
                       <w:rFonts w:ascii="Times New Roman" w:hAnsi="Times New Roman" w:cs="Times New Roman"/>
                     </w:rPr>
-                    <w:t>${</w:t>
-                  </w:r>
-                  <w:proofErr w:type="spellStart"/>
-                  <w:r>
-                    <w:rPr>
-                      <w:rFonts w:ascii="Times New Roman" w:hAnsi="Times New Roman" w:cs="Times New Roman"/>
-                    </w:rPr>
-                    <w:t>order_note_number</w:t>
-                  </w:r>
-                  <w:proofErr w:type="spellEnd"/>
-                  <w:r>
-                    <w:rPr>
-                      <w:rFonts w:ascii="Times New Roman" w:hAnsi="Times New Roman" w:cs="Times New Roman"/>
-                    </w:rPr>
-                    <w:t>}</w:t>
+                    <w:t>${order_note_number}</w:t>
                   </w:r>
                 </w:p>
               </w:tc>
@@ -529,30 +403,8 @@
                     <w:rPr>
                       <w:rFonts w:ascii="Times New Roman" w:hAnsi="Times New Roman" w:cs="Times New Roman"/>
                     </w:rPr>
-                    <w:t>No/</w:t>
-                  </w:r>
-                  <w:proofErr w:type="spellStart"/>
-                  <w:r>
-                    <w:rPr>
-                      <w:rFonts w:ascii="Times New Roman" w:hAnsi="Times New Roman" w:cs="Times New Roman"/>
-                    </w:rPr>
-                    <w:t>Tgl</w:t>
-                  </w:r>
-                  <w:proofErr w:type="spellEnd"/>
-                  <w:r>
-                    <w:rPr>
-                      <w:rFonts w:ascii="Times New Roman" w:hAnsi="Times New Roman" w:cs="Times New Roman"/>
-                    </w:rPr>
-                    <w:t xml:space="preserve">. </w:t>
-                  </w:r>
-                  <w:proofErr w:type="spellStart"/>
-                  <w:r>
-                    <w:rPr>
-                      <w:rFonts w:ascii="Times New Roman" w:hAnsi="Times New Roman" w:cs="Times New Roman"/>
-                    </w:rPr>
-                    <w:t>Kontrak</w:t>
-                  </w:r>
-                  <w:proofErr w:type="spellEnd"/>
+                    <w:t>No/Tgl. Kontrak</w:t>
+                  </w:r>
                 </w:p>
               </w:tc>
               <w:tc>
@@ -587,21 +439,7 @@
                     <w:rPr>
                       <w:rFonts w:ascii="Times New Roman" w:hAnsi="Times New Roman" w:cs="Times New Roman"/>
                     </w:rPr>
-                    <w:t>${</w:t>
-                  </w:r>
-                  <w:proofErr w:type="spellStart"/>
-                  <w:r>
-                    <w:rPr>
-                      <w:rFonts w:ascii="Times New Roman" w:hAnsi="Times New Roman" w:cs="Times New Roman"/>
-                    </w:rPr>
-                    <w:t>contract_note_number</w:t>
-                  </w:r>
-                  <w:proofErr w:type="spellEnd"/>
-                  <w:r>
-                    <w:rPr>
-                      <w:rFonts w:ascii="Times New Roman" w:hAnsi="Times New Roman" w:cs="Times New Roman"/>
-                    </w:rPr>
-                    <w:t>}</w:t>
+                    <w:t>${contract_note_number}</w:t>
                   </w:r>
                 </w:p>
               </w:tc>
@@ -621,30 +459,8 @@
                     <w:rPr>
                       <w:rFonts w:ascii="Times New Roman" w:hAnsi="Times New Roman" w:cs="Times New Roman"/>
                     </w:rPr>
-                    <w:t>No/</w:t>
-                  </w:r>
-                  <w:proofErr w:type="spellStart"/>
-                  <w:r>
-                    <w:rPr>
-                      <w:rFonts w:ascii="Times New Roman" w:hAnsi="Times New Roman" w:cs="Times New Roman"/>
-                    </w:rPr>
-                    <w:t>Tgl</w:t>
-                  </w:r>
-                  <w:proofErr w:type="spellEnd"/>
-                  <w:r>
-                    <w:rPr>
-                      <w:rFonts w:ascii="Times New Roman" w:hAnsi="Times New Roman" w:cs="Times New Roman"/>
-                    </w:rPr>
-                    <w:t xml:space="preserve">. Surat </w:t>
-                  </w:r>
-                  <w:proofErr w:type="spellStart"/>
-                  <w:r>
-                    <w:rPr>
-                      <w:rFonts w:ascii="Times New Roman" w:hAnsi="Times New Roman" w:cs="Times New Roman"/>
-                    </w:rPr>
-                    <w:t>Pengantar</w:t>
-                  </w:r>
-                  <w:proofErr w:type="spellEnd"/>
+                    <w:t>No/Tgl. Surat Pengantar</w:t>
+                  </w:r>
                 </w:p>
               </w:tc>
               <w:tc>
@@ -679,21 +495,7 @@
                     <w:rPr>
                       <w:rFonts w:ascii="Times New Roman" w:hAnsi="Times New Roman" w:cs="Times New Roman"/>
                     </w:rPr>
-                    <w:t>${</w:t>
-                  </w:r>
-                  <w:proofErr w:type="spellStart"/>
-                  <w:r>
-                    <w:rPr>
-                      <w:rFonts w:ascii="Times New Roman" w:hAnsi="Times New Roman" w:cs="Times New Roman"/>
-                    </w:rPr>
-                    <w:t>delivery_note_number</w:t>
-                  </w:r>
-                  <w:proofErr w:type="spellEnd"/>
-                  <w:r>
-                    <w:rPr>
-                      <w:rFonts w:ascii="Times New Roman" w:hAnsi="Times New Roman" w:cs="Times New Roman"/>
-                    </w:rPr>
-                    <w:t>}</w:t>
+                    <w:t>${delivery_note_number}</w:t>
                   </w:r>
                 </w:p>
               </w:tc>
@@ -716,52 +518,8 @@
               <w:rPr>
                 <w:rFonts w:ascii="Times New Roman" w:hAnsi="Times New Roman" w:cs="Times New Roman"/>
               </w:rPr>
-              <w:t xml:space="preserve">  Barang </w:t>
+              <w:t xml:space="preserve">  Barang tersebut di bawah ini :</w:t>
             </w:r>
-            <w:proofErr w:type="spellStart"/>
-            <w:r>
-              <w:rPr>
-                <w:rFonts w:ascii="Times New Roman" w:hAnsi="Times New Roman" w:cs="Times New Roman"/>
-              </w:rPr>
-              <w:t>tersebut</w:t>
-            </w:r>
-            <w:proofErr w:type="spellEnd"/>
-            <w:r>
-              <w:rPr>
-                <w:rFonts w:ascii="Times New Roman" w:hAnsi="Times New Roman" w:cs="Times New Roman"/>
-              </w:rPr>
-              <w:t xml:space="preserve"> di </w:t>
-            </w:r>
-            <w:proofErr w:type="spellStart"/>
-            <w:r>
-              <w:rPr>
-                <w:rFonts w:ascii="Times New Roman" w:hAnsi="Times New Roman" w:cs="Times New Roman"/>
-              </w:rPr>
-              <w:t>bawah</w:t>
-            </w:r>
-            <w:proofErr w:type="spellEnd"/>
-            <w:r>
-              <w:rPr>
-                <w:rFonts w:ascii="Times New Roman" w:hAnsi="Times New Roman" w:cs="Times New Roman"/>
-              </w:rPr>
-              <w:t xml:space="preserve"> </w:t>
-            </w:r>
-            <w:proofErr w:type="spellStart"/>
-            <w:proofErr w:type="gramStart"/>
-            <w:r>
-              <w:rPr>
-                <w:rFonts w:ascii="Times New Roman" w:hAnsi="Times New Roman" w:cs="Times New Roman"/>
-              </w:rPr>
-              <w:t>ini</w:t>
-            </w:r>
-            <w:proofErr w:type="spellEnd"/>
-            <w:r>
-              <w:rPr>
-                <w:rFonts w:ascii="Times New Roman" w:hAnsi="Times New Roman" w:cs="Times New Roman"/>
-              </w:rPr>
-              <w:t xml:space="preserve"> :</w:t>
-            </w:r>
-            <w:proofErr w:type="gramEnd"/>
           </w:p>
           <w:p>
             <w:pPr>
@@ -836,19 +594,11 @@
                       <w:rFonts w:ascii="Times New Roman" w:hAnsi="Times New Roman" w:cs="Times New Roman"/>
                     </w:rPr>
                   </w:pPr>
-                  <w:proofErr w:type="spellStart"/>
-                  <w:r>
-                    <w:rPr>
-                      <w:rFonts w:ascii="Times New Roman" w:hAnsi="Times New Roman" w:cs="Times New Roman"/>
-                    </w:rPr>
-                    <w:t>Jumlah</w:t>
-                  </w:r>
-                  <w:proofErr w:type="spellEnd"/>
-                  <w:r>
-                    <w:rPr>
-                      <w:rFonts w:ascii="Times New Roman" w:hAnsi="Times New Roman" w:cs="Times New Roman"/>
-                    </w:rPr>
-                    <w:t xml:space="preserve"> Barang</w:t>
+                  <w:r>
+                    <w:rPr>
+                      <w:rFonts w:ascii="Times New Roman" w:hAnsi="Times New Roman" w:cs="Times New Roman"/>
+                    </w:rPr>
+                    <w:t>Jumlah Barang</w:t>
                   </w:r>
                 </w:p>
               </w:tc>
@@ -871,16 +621,8 @@
                     <w:rPr>
                       <w:rFonts w:ascii="Times New Roman" w:hAnsi="Times New Roman" w:cs="Times New Roman"/>
                     </w:rPr>
-                    <w:t xml:space="preserve">Harga </w:t>
-                  </w:r>
-                  <w:proofErr w:type="spellStart"/>
-                  <w:r>
-                    <w:rPr>
-                      <w:rFonts w:ascii="Times New Roman" w:hAnsi="Times New Roman" w:cs="Times New Roman"/>
-                    </w:rPr>
-                    <w:t>Satuan</w:t>
-                  </w:r>
-                  <w:proofErr w:type="spellEnd"/>
+                    <w:t>Harga Satuan</w:t>
+                  </w:r>
                 </w:p>
               </w:tc>
               <w:tc>
@@ -895,19 +637,11 @@
                       <w:rFonts w:ascii="Times New Roman" w:hAnsi="Times New Roman" w:cs="Times New Roman"/>
                     </w:rPr>
                   </w:pPr>
-                  <w:proofErr w:type="spellStart"/>
-                  <w:r>
-                    <w:rPr>
-                      <w:rFonts w:ascii="Times New Roman" w:hAnsi="Times New Roman" w:cs="Times New Roman"/>
-                    </w:rPr>
-                    <w:t>Jumlah</w:t>
-                  </w:r>
-                  <w:proofErr w:type="spellEnd"/>
-                  <w:r>
-                    <w:rPr>
-                      <w:rFonts w:ascii="Times New Roman" w:hAnsi="Times New Roman" w:cs="Times New Roman"/>
-                    </w:rPr>
-                    <w:t xml:space="preserve"> Harga</w:t>
+                  <w:r>
+                    <w:rPr>
+                      <w:rFonts w:ascii="Times New Roman" w:hAnsi="Times New Roman" w:cs="Times New Roman"/>
+                    </w:rPr>
+                    <w:t>Jumlah Harga</w:t>
                   </w:r>
                 </w:p>
               </w:tc>
@@ -949,21 +683,7 @@
                     <w:rPr>
                       <w:rFonts w:ascii="Times New Roman" w:hAnsi="Times New Roman" w:cs="Times New Roman"/>
                     </w:rPr>
-                    <w:t>${</w:t>
-                  </w:r>
-                  <w:proofErr w:type="spellStart"/>
-                  <w:r>
-                    <w:rPr>
-                      <w:rFonts w:ascii="Times New Roman" w:hAnsi="Times New Roman" w:cs="Times New Roman"/>
-                    </w:rPr>
-                    <w:t>item_name</w:t>
-                  </w:r>
-                  <w:proofErr w:type="spellEnd"/>
-                  <w:r>
-                    <w:rPr>
-                      <w:rFonts w:ascii="Times New Roman" w:hAnsi="Times New Roman" w:cs="Times New Roman"/>
-                    </w:rPr>
-                    <w:t>}</w:t>
+                    <w:t>${item_name}</w:t>
                   </w:r>
                 </w:p>
               </w:tc>
@@ -1080,7 +800,19 @@
                     <w:rPr>
                       <w:rFonts w:ascii="Times New Roman" w:hAnsi="Times New Roman" w:cs="Times New Roman"/>
                     </w:rPr>
-                    <w:t>${cost}</w:t>
+                    <w:t>${</w:t>
+                  </w:r>
+                  <w:r>
+                    <w:rPr>
+                      <w:rFonts w:ascii="Times New Roman" w:hAnsi="Times New Roman" w:cs="Times New Roman"/>
+                    </w:rPr>
+                    <w:t>total</w:t>
+                  </w:r>
+                  <w:r>
+                    <w:rPr>
+                      <w:rFonts w:ascii="Times New Roman" w:hAnsi="Times New Roman" w:cs="Times New Roman"/>
+                    </w:rPr>
+                    <w:t>}</w:t>
                   </w:r>
                 </w:p>
               </w:tc>
@@ -1099,22 +831,12 @@
                 <w:rFonts w:ascii="Times New Roman" w:hAnsi="Times New Roman" w:cs="Times New Roman"/>
               </w:rPr>
             </w:pPr>
-            <w:proofErr w:type="spellStart"/>
-            <w:proofErr w:type="gramStart"/>
             <w:r>
               <w:rPr>
                 <w:rFonts w:ascii="Times New Roman" w:hAnsi="Times New Roman" w:cs="Times New Roman"/>
               </w:rPr>
-              <w:t>Catatan</w:t>
+              <w:t>Catatan :</w:t>
             </w:r>
-            <w:proofErr w:type="spellEnd"/>
-            <w:r>
-              <w:rPr>
-                <w:rFonts w:ascii="Times New Roman" w:hAnsi="Times New Roman" w:cs="Times New Roman"/>
-              </w:rPr>
-              <w:t xml:space="preserve"> :</w:t>
-            </w:r>
-            <w:proofErr w:type="gramEnd"/>
           </w:p>
           <w:p>
             <w:pPr>
@@ -1131,142 +853,8 @@
               <w:rPr>
                 <w:rFonts w:ascii="Times New Roman" w:hAnsi="Times New Roman" w:cs="Times New Roman"/>
               </w:rPr>
-              <w:t xml:space="preserve">Barang </w:t>
+              <w:t>Barang tersebut di atas telah diperiksa, diteliti, diuji, dan dapat diterima oleh unsur pemakai</w:t>
             </w:r>
-            <w:proofErr w:type="spellStart"/>
-            <w:r>
-              <w:rPr>
-                <w:rFonts w:ascii="Times New Roman" w:hAnsi="Times New Roman" w:cs="Times New Roman"/>
-              </w:rPr>
-              <w:t>tersebut</w:t>
-            </w:r>
-            <w:proofErr w:type="spellEnd"/>
-            <w:r>
-              <w:rPr>
-                <w:rFonts w:ascii="Times New Roman" w:hAnsi="Times New Roman" w:cs="Times New Roman"/>
-              </w:rPr>
-              <w:t xml:space="preserve"> di </w:t>
-            </w:r>
-            <w:proofErr w:type="spellStart"/>
-            <w:r>
-              <w:rPr>
-                <w:rFonts w:ascii="Times New Roman" w:hAnsi="Times New Roman" w:cs="Times New Roman"/>
-              </w:rPr>
-              <w:t>atas</w:t>
-            </w:r>
-            <w:proofErr w:type="spellEnd"/>
-            <w:r>
-              <w:rPr>
-                <w:rFonts w:ascii="Times New Roman" w:hAnsi="Times New Roman" w:cs="Times New Roman"/>
-              </w:rPr>
-              <w:t xml:space="preserve"> </w:t>
-            </w:r>
-            <w:proofErr w:type="spellStart"/>
-            <w:r>
-              <w:rPr>
-                <w:rFonts w:ascii="Times New Roman" w:hAnsi="Times New Roman" w:cs="Times New Roman"/>
-              </w:rPr>
-              <w:t>telah</w:t>
-            </w:r>
-            <w:proofErr w:type="spellEnd"/>
-            <w:r>
-              <w:rPr>
-                <w:rFonts w:ascii="Times New Roman" w:hAnsi="Times New Roman" w:cs="Times New Roman"/>
-              </w:rPr>
-              <w:t xml:space="preserve"> </w:t>
-            </w:r>
-            <w:proofErr w:type="spellStart"/>
-            <w:r>
-              <w:rPr>
-                <w:rFonts w:ascii="Times New Roman" w:hAnsi="Times New Roman" w:cs="Times New Roman"/>
-              </w:rPr>
-              <w:t>diperiksa</w:t>
-            </w:r>
-            <w:proofErr w:type="spellEnd"/>
-            <w:r>
-              <w:rPr>
-                <w:rFonts w:ascii="Times New Roman" w:hAnsi="Times New Roman" w:cs="Times New Roman"/>
-              </w:rPr>
-              <w:t xml:space="preserve">, </w:t>
-            </w:r>
-            <w:proofErr w:type="spellStart"/>
-            <w:r>
-              <w:rPr>
-                <w:rFonts w:ascii="Times New Roman" w:hAnsi="Times New Roman" w:cs="Times New Roman"/>
-              </w:rPr>
-              <w:t>diteliti</w:t>
-            </w:r>
-            <w:proofErr w:type="spellEnd"/>
-            <w:r>
-              <w:rPr>
-                <w:rFonts w:ascii="Times New Roman" w:hAnsi="Times New Roman" w:cs="Times New Roman"/>
-              </w:rPr>
-              <w:t xml:space="preserve">, </w:t>
-            </w:r>
-            <w:proofErr w:type="spellStart"/>
-            <w:r>
-              <w:rPr>
-                <w:rFonts w:ascii="Times New Roman" w:hAnsi="Times New Roman" w:cs="Times New Roman"/>
-              </w:rPr>
-              <w:t>diuji</w:t>
-            </w:r>
-            <w:proofErr w:type="spellEnd"/>
-            <w:r>
-              <w:rPr>
-                <w:rFonts w:ascii="Times New Roman" w:hAnsi="Times New Roman" w:cs="Times New Roman"/>
-              </w:rPr>
-              <w:t xml:space="preserve">, dan </w:t>
-            </w:r>
-            <w:proofErr w:type="spellStart"/>
-            <w:r>
-              <w:rPr>
-                <w:rFonts w:ascii="Times New Roman" w:hAnsi="Times New Roman" w:cs="Times New Roman"/>
-              </w:rPr>
-              <w:t>dapat</w:t>
-            </w:r>
-            <w:proofErr w:type="spellEnd"/>
-            <w:r>
-              <w:rPr>
-                <w:rFonts w:ascii="Times New Roman" w:hAnsi="Times New Roman" w:cs="Times New Roman"/>
-              </w:rPr>
-              <w:t xml:space="preserve"> </w:t>
-            </w:r>
-            <w:proofErr w:type="spellStart"/>
-            <w:r>
-              <w:rPr>
-                <w:rFonts w:ascii="Times New Roman" w:hAnsi="Times New Roman" w:cs="Times New Roman"/>
-              </w:rPr>
-              <w:t>diterima</w:t>
-            </w:r>
-            <w:proofErr w:type="spellEnd"/>
-            <w:r>
-              <w:rPr>
-                <w:rFonts w:ascii="Times New Roman" w:hAnsi="Times New Roman" w:cs="Times New Roman"/>
-              </w:rPr>
-              <w:t xml:space="preserve"> oleh </w:t>
-            </w:r>
-            <w:proofErr w:type="spellStart"/>
-            <w:r>
-              <w:rPr>
-                <w:rFonts w:ascii="Times New Roman" w:hAnsi="Times New Roman" w:cs="Times New Roman"/>
-              </w:rPr>
-              <w:t>unsur</w:t>
-            </w:r>
-            <w:proofErr w:type="spellEnd"/>
-            <w:r>
-              <w:rPr>
-                <w:rFonts w:ascii="Times New Roman" w:hAnsi="Times New Roman" w:cs="Times New Roman"/>
-              </w:rPr>
-              <w:t xml:space="preserve"> </w:t>
-            </w:r>
-            <w:proofErr w:type="spellStart"/>
-            <w:r>
-              <w:rPr>
-                <w:rFonts w:ascii="Times New Roman" w:hAnsi="Times New Roman" w:cs="Times New Roman"/>
-              </w:rPr>
-              <w:t>pemakai</w:t>
-            </w:r>
-            <w:proofErr w:type="spellEnd"/>
           </w:p>
           <w:p>
             <w:pPr>
@@ -1318,13 +906,7 @@
                     <w:rPr>
                       <w:rFonts w:ascii="Times New Roman" w:hAnsi="Times New Roman" w:cs="Times New Roman"/>
                     </w:rPr>
-                    <w:t>${regency}, ${date</w:t>
-                  </w:r>
-                  <w:r>
-                    <w:rPr>
-                      <w:rFonts w:ascii="Times New Roman" w:hAnsi="Times New Roman" w:cs="Times New Roman"/>
-                    </w:rPr>
-                    <w:t>}</w:t>
+                    <w:t>${regency}, ${date}</w:t>
                   </w:r>
                 </w:p>
               </w:tc>
@@ -1383,14 +965,12 @@
                       <w:rFonts w:ascii="Times New Roman" w:hAnsi="Times New Roman" w:cs="Times New Roman"/>
                     </w:rPr>
                   </w:pPr>
-                  <w:proofErr w:type="spellStart"/>
                   <w:r>
                     <w:rPr>
                       <w:rFonts w:ascii="Times New Roman" w:hAnsi="Times New Roman" w:cs="Times New Roman"/>
                     </w:rPr>
                     <w:t>Mengetahui</w:t>
                   </w:r>
-                  <w:proofErr w:type="spellEnd"/>
                 </w:p>
               </w:tc>
               <w:tc>
@@ -1421,28 +1001,12 @@
                       <w:rFonts w:ascii="Times New Roman" w:hAnsi="Times New Roman" w:cs="Times New Roman"/>
                     </w:rPr>
                   </w:pPr>
-                  <w:proofErr w:type="spellStart"/>
-                  <w:r>
-                    <w:rPr>
-                      <w:rFonts w:ascii="Times New Roman" w:hAnsi="Times New Roman" w:cs="Times New Roman"/>
-                    </w:rPr>
-                    <w:t>Unsur</w:t>
-                  </w:r>
-                  <w:proofErr w:type="spellEnd"/>
-                  <w:r>
-                    <w:rPr>
-                      <w:rFonts w:ascii="Times New Roman" w:hAnsi="Times New Roman" w:cs="Times New Roman"/>
-                    </w:rPr>
-                    <w:t xml:space="preserve"> </w:t>
-                  </w:r>
-                  <w:proofErr w:type="spellStart"/>
-                  <w:r>
-                    <w:rPr>
-                      <w:rFonts w:ascii="Times New Roman" w:hAnsi="Times New Roman" w:cs="Times New Roman"/>
-                    </w:rPr>
-                    <w:t>Pemakai</w:t>
-                  </w:r>
-                  <w:proofErr w:type="spellEnd"/>
+                  <w:r>
+                    <w:rPr>
+                      <w:rFonts w:ascii="Times New Roman" w:hAnsi="Times New Roman" w:cs="Times New Roman"/>
+                    </w:rPr>
+                    <w:t>Unsur Pemakai</w:t>
+                  </w:r>
                 </w:p>
               </w:tc>
               <w:tc>
@@ -1457,28 +1021,12 @@
                       <w:rFonts w:ascii="Times New Roman" w:hAnsi="Times New Roman" w:cs="Times New Roman"/>
                     </w:rPr>
                   </w:pPr>
-                  <w:proofErr w:type="spellStart"/>
-                  <w:r>
-                    <w:rPr>
-                      <w:rFonts w:ascii="Times New Roman" w:hAnsi="Times New Roman" w:cs="Times New Roman"/>
-                    </w:rPr>
-                    <w:t>Fungsi</w:t>
-                  </w:r>
-                  <w:proofErr w:type="spellEnd"/>
-                  <w:r>
-                    <w:rPr>
-                      <w:rFonts w:ascii="Times New Roman" w:hAnsi="Times New Roman" w:cs="Times New Roman"/>
-                    </w:rPr>
-                    <w:t xml:space="preserve"> Umum Bag. </w:t>
-                  </w:r>
-                  <w:proofErr w:type="spellStart"/>
-                  <w:r>
-                    <w:rPr>
-                      <w:rFonts w:ascii="Times New Roman" w:hAnsi="Times New Roman" w:cs="Times New Roman"/>
-                    </w:rPr>
-                    <w:t>Pengadaan</w:t>
-                  </w:r>
-                  <w:proofErr w:type="spellEnd"/>
+                  <w:r>
+                    <w:rPr>
+                      <w:rFonts w:ascii="Times New Roman" w:hAnsi="Times New Roman" w:cs="Times New Roman"/>
+                    </w:rPr>
+                    <w:t>Fungsi Umum Bag. Pengadaan</w:t>
+                  </w:r>
                 </w:p>
               </w:tc>
               <w:tc>
@@ -1497,16 +1045,8 @@
                     <w:rPr>
                       <w:rFonts w:ascii="Times New Roman" w:hAnsi="Times New Roman" w:cs="Times New Roman"/>
                     </w:rPr>
-                    <w:t xml:space="preserve">Yang </w:t>
-                  </w:r>
-                  <w:proofErr w:type="spellStart"/>
-                  <w:r>
-                    <w:rPr>
-                      <w:rFonts w:ascii="Times New Roman" w:hAnsi="Times New Roman" w:cs="Times New Roman"/>
-                    </w:rPr>
-                    <w:t>Menyerahkan</w:t>
-                  </w:r>
-                  <w:proofErr w:type="spellEnd"/>
+                    <w:t>Yang Menyerahkan</w:t>
+                  </w:r>
                 </w:p>
               </w:tc>
             </w:tr>

</xml_diff>